<commit_message>
Python programs for extracting email addresses from _User.json (extractEmails.py - not included), for selecting winners of online contest (contestDrawing.py), and for downloading Parse data via REST API (getLinkData.py and getUserData.py - not included). Revised online contest Facebook post (Contest Ideas and Planning).
</commit_message>
<xml_diff>
--- a/Documents/Promotional/Online Contest/Contest Ideas and Planning.docx
+++ b/Documents/Promotional/Online Contest/Contest Ideas and Planning.docx
@@ -24,138 +24,148 @@
     <w:p/>
     <w:p>
       <w:r>
-        <w:t xml:space="preserve">Redmond/Sammamish residents </w:t>
-      </w:r>
-      <w:r>
-        <w:t>–</w:t>
+        <w:t>LinkMeUp</w:t>
       </w:r>
       <w:r>
         <w:t xml:space="preserve"> </w:t>
       </w:r>
-    </w:p>
-    <w:p>
+      <w:r>
+        <w:t xml:space="preserve">is running </w:t>
+      </w:r>
+      <w:r>
+        <w:t xml:space="preserve">an </w:t>
+      </w:r>
+      <w:r>
+        <w:t>online contest</w:t>
+      </w:r>
+      <w:r>
+        <w:t xml:space="preserve"> </w:t>
+      </w:r>
+      <w:r>
+        <w:t>for</w:t>
+      </w:r>
+      <w:r>
+        <w:t xml:space="preserve"> the Greater Seattle Area! </w:t>
+      </w:r>
+      <w:r>
+        <w:t>If you can see this post</w:t>
+      </w:r>
+      <w:r>
+        <w:t xml:space="preserve"> in your News Feed</w:t>
+      </w:r>
+      <w:r>
+        <w:t>, you’re eligible</w:t>
+      </w:r>
+      <w:r>
+        <w:t xml:space="preserve"> to enter.</w:t>
+      </w:r>
+    </w:p>
+    <w:p/>
+    <w:p>
+      <w:r>
+        <w:t xml:space="preserve">To </w:t>
+      </w:r>
+      <w:r>
+        <w:t>participate,</w:t>
+      </w:r>
       <w:bookmarkStart w:id="0" w:name="_GoBack"/>
       <w:bookmarkEnd w:id="0"/>
       <w:r>
-        <w:t>LinkMeUp</w:t>
-      </w:r>
-      <w:r>
         <w:t xml:space="preserve"> </w:t>
       </w:r>
       <w:r>
-        <w:t>is running its first online contest!</w:t>
+        <w:t xml:space="preserve">just </w:t>
+      </w:r>
+      <w:r>
+        <w:t>get</w:t>
+      </w:r>
+      <w:r>
+        <w:t xml:space="preserve"> the LinkMeUp iPho</w:t>
+      </w:r>
+      <w:r>
+        <w:t xml:space="preserve">ne app. </w:t>
+      </w:r>
+      <w:r>
+        <w:t xml:space="preserve">We’ll email </w:t>
+      </w:r>
+      <w:r>
+        <w:t>a $20 Amazon Gift C</w:t>
+      </w:r>
+      <w:r>
+        <w:t>ard</w:t>
+      </w:r>
+      <w:r>
+        <w:t xml:space="preserve"> </w:t>
+      </w:r>
+      <w:r>
+        <w:t>to 1</w:t>
+      </w:r>
+      <w:r>
+        <w:t xml:space="preserve"> out of every 20 people </w:t>
+      </w:r>
+      <w:r>
+        <w:t>who</w:t>
+      </w:r>
+      <w:r>
+        <w:t xml:space="preserve"> send a </w:t>
+      </w:r>
+      <w:r>
+        <w:t xml:space="preserve">YouTube video </w:t>
+      </w:r>
+      <w:r>
+        <w:t xml:space="preserve">link to a friend </w:t>
+      </w:r>
+      <w:r>
+        <w:t>through</w:t>
+      </w:r>
+      <w:r>
+        <w:t xml:space="preserve"> LinkMeUp.</w:t>
       </w:r>
     </w:p>
     <w:p/>
     <w:p>
       <w:r>
-        <w:t xml:space="preserve">To enter </w:t>
-      </w:r>
-      <w:r>
-        <w:t>the</w:t>
-      </w:r>
-      <w:r>
-        <w:t xml:space="preserve"> contest, </w:t>
-      </w:r>
-      <w:r>
-        <w:t xml:space="preserve">just </w:t>
-      </w:r>
-      <w:r>
-        <w:t>download the LinkMeUp iPho</w:t>
-      </w:r>
-      <w:r>
-        <w:t xml:space="preserve">ne app, if you haven’t already. </w:t>
-      </w:r>
-      <w:r>
-        <w:t xml:space="preserve">We’ll email </w:t>
-      </w:r>
-      <w:r>
-        <w:t>a $20 Amazon Gift C</w:t>
-      </w:r>
-      <w:r>
-        <w:t>ard</w:t>
+        <w:t>Only</w:t>
       </w:r>
       <w:r>
         <w:t xml:space="preserve"> </w:t>
       </w:r>
       <w:r>
-        <w:t>to 1</w:t>
-      </w:r>
-      <w:r>
-        <w:t xml:space="preserve"> out of every 20 people </w:t>
-      </w:r>
-      <w:r>
-        <w:t>who</w:t>
-      </w:r>
-      <w:r>
-        <w:t xml:space="preserve"> send a </w:t>
-      </w:r>
-      <w:r>
-        <w:t xml:space="preserve">YouTube video </w:t>
-      </w:r>
-      <w:r>
-        <w:t xml:space="preserve">link to a friend </w:t>
-      </w:r>
-      <w:r>
-        <w:t>through</w:t>
-      </w:r>
-      <w:r>
-        <w:t xml:space="preserve"> LinkMeUp.</w:t>
+        <w:t>the first 1,0</w:t>
+      </w:r>
+      <w:r>
+        <w:t>00 people to send links</w:t>
+      </w:r>
+      <w:r>
+        <w:t xml:space="preserve"> </w:t>
+      </w:r>
+      <w:r>
+        <w:t>will be entered in the drawing</w:t>
+      </w:r>
+      <w:r>
+        <w:t xml:space="preserve"> to receive prizes</w:t>
+      </w:r>
+      <w:r>
+        <w:t>, so don’t delay</w:t>
+      </w:r>
+      <w:r>
+        <w:t>!</w:t>
       </w:r>
     </w:p>
     <w:p/>
     <w:p>
       <w:r>
-        <w:t>You are eligible i</w:t>
-      </w:r>
-      <w:r>
-        <w:t>f you can see this post in your News Feed, or if a friend referred you to our Facebook page</w:t>
-      </w:r>
-      <w:r>
-        <w:t>.</w:t>
+        <w:t>M</w:t>
+      </w:r>
+      <w:r>
+        <w:t>ake</w:t>
       </w:r>
       <w:r>
         <w:t xml:space="preserve"> </w:t>
       </w:r>
       <w:r>
-        <w:t>Only</w:t>
-      </w:r>
-      <w:r>
-        <w:t xml:space="preserve"> </w:t>
-      </w:r>
-      <w:r>
-        <w:t>the first 1,0</w:t>
-      </w:r>
-      <w:r>
-        <w:t>00 people to send links</w:t>
-      </w:r>
-      <w:r>
-        <w:t xml:space="preserve"> </w:t>
-      </w:r>
-      <w:r>
-        <w:t>will be entered in the drawing</w:t>
-      </w:r>
-      <w:r>
-        <w:t xml:space="preserve"> to receive prizes</w:t>
-      </w:r>
-      <w:r>
-        <w:t>, so don’t delay</w:t>
-      </w:r>
-      <w:r>
-        <w:t>!</w:t>
-      </w:r>
-    </w:p>
-    <w:p/>
-    <w:p>
-      <w:r>
-        <w:t>To continue getting updates about the contest, make</w:t>
-      </w:r>
-      <w:r>
-        <w:t xml:space="preserve"> sure to like our Facebook page. </w:t>
-      </w:r>
-    </w:p>
-    <w:p/>
-    <w:p>
+        <w:t xml:space="preserve">sure to like our Facebook page to continue getting updates about the contest. </w:t>
+      </w:r>
       <w:r>
         <w:t>If you have any questions, feel free to email us at contact@linkmeupmessenger.com.</w:t>
       </w:r>
@@ -447,7 +457,6 @@
         </w:numPr>
       </w:pPr>
       <w:r>
-        <w:lastRenderedPageBreak/>
         <w:t>Write simple program to pick 1 out of</w:t>
       </w:r>
       <w:r>
@@ -486,6 +495,7 @@
         </w:numPr>
       </w:pPr>
       <w:r>
+        <w:lastRenderedPageBreak/>
         <w:t>Post names / usernames of winners?</w:t>
       </w:r>
     </w:p>
@@ -1505,6 +1515,7 @@
   <w:style w:type="character" w:default="1" w:styleId="DefaultParagraphFont">
     <w:name w:val="Default Paragraph Font"/>
     <w:uiPriority w:val="1"/>
+    <w:semiHidden/>
     <w:unhideWhenUsed/>
   </w:style>
   <w:style w:type="table" w:default="1" w:styleId="TableNormal">
@@ -1712,6 +1723,7 @@
   <w:style w:type="character" w:default="1" w:styleId="DefaultParagraphFont">
     <w:name w:val="Default Paragraph Font"/>
     <w:uiPriority w:val="1"/>
+    <w:semiHidden/>
     <w:unhideWhenUsed/>
   </w:style>
   <w:style w:type="table" w:default="1" w:styleId="TableNormal">

</xml_diff>

<commit_message>
Created document Promoted Post Results. Incorporated paged REST API calls into contestDrawing.py via inclusion of getLinkData.py and getUserData.py. New thumbnail image for contest post (Branding_Prize.png) – larger text, with summary of prize instead of app tag line. Wrote Message to RHS ASB and Message to Mr. Lombardi (not included).
</commit_message>
<xml_diff>
--- a/Documents/Promotional/Online Contest/Contest Ideas and Planning.docx
+++ b/Documents/Promotional/Online Contest/Contest Ideas and Planning.docx
@@ -24,52 +24,24 @@
     <w:p/>
     <w:p>
       <w:r>
-        <w:t>LinkMeUp</w:t>
-      </w:r>
-      <w:r>
-        <w:t xml:space="preserve"> </w:t>
-      </w:r>
-      <w:r>
-        <w:t xml:space="preserve">is running </w:t>
-      </w:r>
-      <w:r>
-        <w:t xml:space="preserve">an </w:t>
-      </w:r>
-      <w:r>
-        <w:t>online contest</w:t>
-      </w:r>
-      <w:r>
-        <w:t xml:space="preserve"> </w:t>
-      </w:r>
-      <w:r>
-        <w:t>for</w:t>
-      </w:r>
-      <w:r>
-        <w:t xml:space="preserve"> the Greater Seattle Area! </w:t>
-      </w:r>
-      <w:r>
-        <w:t>If you can see this post</w:t>
-      </w:r>
-      <w:r>
-        <w:t xml:space="preserve"> in your News Feed</w:t>
-      </w:r>
-      <w:r>
-        <w:t>, you’re eligible</w:t>
-      </w:r>
-      <w:r>
-        <w:t xml:space="preserve"> to enter.</w:t>
-      </w:r>
-    </w:p>
-    <w:p/>
-    <w:p>
-      <w:r>
-        <w:t xml:space="preserve">To </w:t>
-      </w:r>
-      <w:r>
-        <w:t>participate,</w:t>
-      </w:r>
+        <w:t>Bellevue residents –</w:t>
+      </w:r>
+      <w:r>
+        <w:br/>
+        <w:t>LinkMeUp is running its first online contest. If you can see this post, you’re eligible to enter!</w:t>
+      </w:r>
+    </w:p>
+    <w:p>
       <w:bookmarkStart w:id="0" w:name="_GoBack"/>
       <w:bookmarkEnd w:id="0"/>
+    </w:p>
+    <w:p>
+      <w:r>
+        <w:t xml:space="preserve">To </w:t>
+      </w:r>
+      <w:r>
+        <w:t>participate,</w:t>
+      </w:r>
       <w:r>
         <w:t xml:space="preserve"> </w:t>
       </w:r>
@@ -143,10 +115,18 @@
         <w:t>will be entered in the drawing</w:t>
       </w:r>
       <w:r>
-        <w:t xml:space="preserve"> to receive prizes</w:t>
-      </w:r>
-      <w:r>
-        <w:t>, so don’t delay</w:t>
+        <w:t xml:space="preserve"> to receive </w:t>
+      </w:r>
+      <w:proofErr w:type="gramStart"/>
+      <w:r>
+        <w:t>prizes</w:t>
+      </w:r>
+      <w:r>
+        <w:t>,</w:t>
+      </w:r>
+      <w:proofErr w:type="gramEnd"/>
+      <w:r>
+        <w:t xml:space="preserve"> so don’t delay</w:t>
       </w:r>
       <w:r>
         <w:t>!</w:t>
@@ -227,7 +207,15 @@
     <w:p/>
     <w:p>
       <w:r>
-        <w:t xml:space="preserve">We are now expanding LinkMeUp’s </w:t>
+        <w:t xml:space="preserve">We are now expanding </w:t>
+      </w:r>
+      <w:proofErr w:type="spellStart"/>
+      <w:r>
+        <w:t>LinkMeUp’s</w:t>
+      </w:r>
+      <w:proofErr w:type="spellEnd"/>
+      <w:r>
+        <w:t xml:space="preserve"> </w:t>
       </w:r>
       <w:r>
         <w:t>F</w:t>
@@ -388,8 +376,13 @@
         <w:t>does not equal</w:t>
       </w:r>
       <w:r>
-        <w:t xml:space="preserve"> ZEQEIkpgPV</w:t>
-      </w:r>
+        <w:t xml:space="preserve"> </w:t>
+      </w:r>
+      <w:proofErr w:type="spellStart"/>
+      <w:r>
+        <w:t>ZEQEIkpgPV</w:t>
+      </w:r>
+      <w:proofErr w:type="spellEnd"/>
     </w:p>
     <w:p>
       <w:pPr>
@@ -468,6 +461,7 @@
       <w:r>
         <w:t xml:space="preserve"> user </w:t>
       </w:r>
+      <w:proofErr w:type="spellStart"/>
       <w:r>
         <w:rPr>
           <w:rFonts w:ascii="Menlo Regular" w:hAnsi="Menlo Regular" w:cs="Menlo Regular"/>
@@ -479,6 +473,7 @@
       <w:r>
         <w:t>s</w:t>
       </w:r>
+      <w:proofErr w:type="spellEnd"/>
     </w:p>
     <w:p/>
     <w:p>
@@ -1515,7 +1510,6 @@
   <w:style w:type="character" w:default="1" w:styleId="DefaultParagraphFont">
     <w:name w:val="Default Paragraph Font"/>
     <w:uiPriority w:val="1"/>
-    <w:semiHidden/>
     <w:unhideWhenUsed/>
   </w:style>
   <w:style w:type="table" w:default="1" w:styleId="TableNormal">
@@ -1723,7 +1717,6 @@
   <w:style w:type="character" w:default="1" w:styleId="DefaultParagraphFont">
     <w:name w:val="Default Paragraph Font"/>
     <w:uiPriority w:val="1"/>
-    <w:semiHidden/>
     <w:unhideWhenUsed/>
   </w:style>
   <w:style w:type="table" w:default="1" w:styleId="TableNormal">

</xml_diff>